<commit_message>
Added ability to add all pdfs into main file
</commit_message>
<xml_diff>
--- a/Submittal Automation/Misc Documents/Telecommunications Contractor.docx
+++ b/Submittal Automation/Misc Documents/Telecommunications Contractor.docx
@@ -12,8 +12,6 @@
           <w:sz w:val="24"/>
         </w:rPr>
       </w:pPr>
-      <w:bookmarkStart w:id="0" w:name="_GoBack"/>
-      <w:bookmarkEnd w:id="0"/>
       <w:r>
         <w:rPr>
           <w:bCs/>
@@ -91,6 +89,8 @@
         </w:rPr>
         <w:t xml:space="preserve">NUM </w:t>
       </w:r>
+      <w:bookmarkStart w:id="0" w:name="_GoBack"/>
+      <w:bookmarkEnd w:id="0"/>
       <w:r>
         <w:rPr>
           <w:b/>
@@ -106,16 +106,13 @@
         <w:pStyle w:val="Date"/>
       </w:pPr>
       <w:r>
-        <w:t>09/09/2015</w:t>
-      </w:r>
-      <w:r>
-        <w:t xml:space="preserve">:  </w:t>
+        <w:t xml:space="preserve">Date:  </w:t>
       </w:r>
       <w:r>
         <w:rPr>
           <w:u w:val="single"/>
         </w:rPr>
-        <w:t>09/09/2015</w:t>
+        <w:t>DATE</w:t>
       </w:r>
     </w:p>
     <w:p>
@@ -144,10 +141,7 @@
         <w:t xml:space="preserve"> </w:t>
       </w:r>
       <w:r>
-        <w:t>SHORT TITLE</w:t>
-      </w:r>
-      <w:r>
-        <w:t xml:space="preserve"> TITLE</w:t>
+        <w:t>SHORT</w:t>
       </w:r>
     </w:p>
     <w:p>

</xml_diff>

<commit_message>
End of the day commit: Finished logfile and insert pages for Submittal Automation
</commit_message>
<xml_diff>
--- a/Submittal Automation/Misc Documents/Telecommunications Contractor.docx
+++ b/Submittal Automation/Misc Documents/Telecommunications Contractor.docx
@@ -12,6 +12,8 @@
           <w:sz w:val="24"/>
         </w:rPr>
       </w:pPr>
+      <w:bookmarkStart w:id="0" w:name="_GoBack"/>
+      <w:bookmarkEnd w:id="0"/>
       <w:r>
         <w:rPr>
           <w:bCs/>
@@ -80,8 +82,6 @@
           <w:u w:val="single"/>
         </w:rPr>
       </w:pPr>
-      <w:bookmarkStart w:id="0" w:name="_GoBack"/>
-      <w:bookmarkEnd w:id="0"/>
       <w:r>
         <w:rPr>
           <w:b/>
@@ -97,13 +97,16 @@
         <w:pStyle w:val="Date"/>
       </w:pPr>
       <w:r>
-        <w:t xml:space="preserve">Date:  </w:t>
+        <w:t>09/10/2015</w:t>
+      </w:r>
+      <w:r>
+        <w:t xml:space="preserve">:  </w:t>
       </w:r>
       <w:r>
         <w:rPr>
           <w:u w:val="single"/>
         </w:rPr>
-        <w:t>DATE</w:t>
+        <w:t>09/10/2015</w:t>
       </w:r>
     </w:p>
     <w:p>
@@ -132,7 +135,7 @@
         <w:t xml:space="preserve"> </w:t>
       </w:r>
       <w:r>
-        <w:t>SHORT</w:t>
+        <w:t>UH HILO</w:t>
       </w:r>
     </w:p>
     <w:p>

</xml_diff>